<commit_message>
update test plan document
</commit_message>
<xml_diff>
--- a/TEST PLAN.docx
+++ b/TEST PLAN.docx
@@ -1072,6 +1072,60 @@
         <w:rPr>
           <w:rtl w:val="0"/>
         </w:rPr>
+        <w:t xml:space="preserve">@Test Manager :</w:t>
+        <w:tab/>
+        <w:t xml:space="preserve">Jane Roe</w:t>
+      </w:r>
+    </w:p>
+    <w:p>
+      <w:pPr>
+        <w:rPr/>
+      </w:pPr>
+      <w:r>
+        <w:rPr>
+          <w:rtl w:val="0"/>
+        </w:rPr>
+      </w:r>
+    </w:p>
+    <w:p>
+      <w:pPr>
+        <w:rPr/>
+      </w:pPr>
+      <w:r>
+        <w:rPr>
+          <w:rtl w:val="0"/>
+        </w:rPr>
+        <w:t xml:space="preserve">@Stakeholders : </w:t>
+        <w:tab/>
+        <w:t xml:space="preserve">Miles Tone</w:t>
+      </w:r>
+    </w:p>
+    <w:p>
+      <w:pPr>
+        <w:rPr/>
+      </w:pPr>
+      <w:r>
+        <w:rPr>
+          <w:rtl w:val="0"/>
+        </w:rPr>
+        <w:tab/>
+        <w:tab/>
+        <w:tab/>
+        <w:t xml:space="preserve">Gordon Norman</w:t>
+      </w:r>
+    </w:p>
+    <w:p>
+      <w:pPr>
+        <w:rPr/>
+      </w:pPr>
+      <w:r>
+        <w:rPr>
+          <w:rtl w:val="0"/>
+        </w:rPr>
+        <w:tab/>
+        <w:tab/>
+        <w:tab/>
+        <w:t xml:space="preserve">Max Conversion</w:t>
       </w:r>
     </w:p>
     <w:sectPr>

</xml_diff>